<commit_message>
Criação da toxidade e início da classe e escola
</commit_message>
<xml_diff>
--- a/Document/Ficha - The Witcher RPG.docx
+++ b/Document/Ficha - The Witcher RPG.docx
@@ -10,13 +10,13 @@
         <mc:AlternateContent>
           <mc:Choice Requires="wpg">
             <w:drawing>
-              <wp:anchor distT="0" distB="0" distL="114300" distR="114300" simplePos="0" relativeHeight="251910144" behindDoc="0" locked="0" layoutInCell="1" allowOverlap="1" wp14:anchorId="0DDDAFBA" wp14:editId="560CEF86">
+              <wp:anchor distT="0" distB="0" distL="114300" distR="114300" simplePos="0" relativeHeight="251910144" behindDoc="0" locked="0" layoutInCell="1" allowOverlap="1" wp14:anchorId="0DDDAFBA" wp14:editId="3126B588">
                 <wp:simplePos x="0" y="0"/>
                 <wp:positionH relativeFrom="margin">
-                  <wp:posOffset>-2643</wp:posOffset>
+                  <wp:posOffset>-4762</wp:posOffset>
                 </wp:positionH>
                 <wp:positionV relativeFrom="paragraph">
-                  <wp:posOffset>-181078</wp:posOffset>
+                  <wp:posOffset>-183197</wp:posOffset>
                 </wp:positionV>
                 <wp:extent cx="6656705" cy="9737725"/>
                 <wp:effectExtent l="0" t="0" r="10795" b="15875"/>
@@ -1698,7 +1698,7 @@
                         <wps:cNvSpPr/>
                         <wps:spPr>
                           <a:xfrm rot="10800000">
-                            <a:off x="20003" y="6153150"/>
+                            <a:off x="20003" y="6143624"/>
                             <a:ext cx="800100" cy="1524000"/>
                           </a:xfrm>
                           <a:prstGeom prst="leftRightUpArrow">
@@ -7860,7 +7860,7 @@
           </mc:Choice>
           <mc:Fallback>
             <w:pict>
-              <v:group w14:anchorId="0DDDAFBA" id="Agrupar 233" o:spid="_x0000_s1026" style="position:absolute;margin-left:-.2pt;margin-top:-14.25pt;width:524.15pt;height:766.75pt;z-index:251910144;mso-position-horizontal-relative:margin" coordsize="66570,97377" o:gfxdata="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">
+              <v:group w14:anchorId="0DDDAFBA" id="Agrupar 233" o:spid="_x0000_s1026" style="position:absolute;margin-left:-.35pt;margin-top:-14.4pt;width:524.15pt;height:766.75pt;z-index:251910144;mso-position-horizontal-relative:margin" coordsize="66570,97377" o:gfxdata="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">
                 <v:shapetype id="_x0000_t84" coordsize="21600,21600" o:spt="84" adj="2700" path="m,l,21600r21600,l21600,xem@0@0nfl@0@2@1@2@1@0xem,nfl@0@0em,21600nfl@0@2em21600,21600nfl@1@2em21600,nfl@1@0e">
                   <v:stroke joinstyle="miter"/>
                   <v:formulas>
@@ -8338,7 +8338,7 @@
                     </w:txbxContent>
                   </v:textbox>
                 </v:shape>
-                <v:shape id="Seta: da Esquerda para a Direita e para Cima 11" o:spid="_x0000_s1061" style="position:absolute;left:200;top:61531;width:8001;height:15240;rotation:180;visibility:visible;mso-wrap-style:square;v-text-anchor:middle" coordsize="800100,1524000" o:gfxdata="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" path="m,1453759r26987,-70241l26987,1413422r332726,l359713,26987r-29904,l400050,r70241,26987l440387,26987r,1386435l773113,1413422r,-29904l800100,1453759r-26987,70241l773113,1494096r-746126,l26987,1524000,,1453759xe" fillcolor="gray [1629]" strokecolor="#282829" strokeweight="1pt">
+                <v:shape id="Seta: da Esquerda para a Direita e para Cima 11" o:spid="_x0000_s1061" style="position:absolute;left:200;top:61436;width:8001;height:15240;rotation:180;visibility:visible;mso-wrap-style:square;v-text-anchor:middle" coordsize="800100,1524000" o:gfxdata="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" path="m,1453759r26987,-70241l26987,1413422r332726,l359713,26987r-29904,l400050,r70241,26987l440387,26987r,1386435l773113,1413422r,-29904l800100,1453759r-26987,70241l773113,1494096r-746126,l26987,1524000,,1453759xe" fillcolor="gray [1629]" strokecolor="#282829" strokeweight="1pt">
                   <v:stroke joinstyle="miter"/>
                   <v:path arrowok="t" o:connecttype="custom" o:connectlocs="0,1453759;26987,1383518;26987,1413422;359713,1413422;359713,26987;329809,26987;400050,0;470291,26987;440387,26987;440387,1413422;773113,1413422;773113,1383518;800100,1453759;773113,1524000;773113,1494096;26987,1494096;26987,1524000;0,1453759" o:connectangles="0,0,0,0,0,0,0,0,0,0,0,0,0,0,0,0,0,0"/>
                 </v:shape>
@@ -14050,7 +14050,7 @@
                 <v:shape id="Fluxograma: Documento 6" o:spid="_x0000_s1173" type="#_x0000_t114" style="position:absolute;left:29699;top:1901;width:36652;height:5182;visibility:visible;mso-wrap-style:square;v-text-anchor:middle" o:gfxdata="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" fillcolor="white [3212]" strokecolor="black [3213]" strokeweight="1pt"/>
                 <v:shape id="Fluxograma: Documento 6" o:spid="_x0000_s1174" type="#_x0000_t114" style="position:absolute;left:29699;top:2340;width:36652;height:4223;visibility:visible;mso-wrap-style:square;v-text-anchor:middle" o:gfxdata="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" fillcolor="white [3212]" strokecolor="black [3213]" strokeweight="1pt"/>
                 <v:shape id="Gráfico 4" o:spid="_x0000_s1175" type="#_x0000_t75" style="position:absolute;left:585;width:28264;height:8185;visibility:visible;mso-wrap-style:square" o:gfxdata="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">
-                  <v:imagedata r:id="rId10" o:title=""/>
+                  <v:imagedata r:id="rId13" o:title=""/>
                 </v:shape>
                 <v:shape id="Caixa de Texto 5" o:spid="_x0000_s1176" type="#_x0000_t202" style="position:absolute;left:46524;top:4608;width:18695;height:2927;visibility:visible;mso-wrap-style:square;v-text-anchor:top" o:gfxdata="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" fillcolor="white [3201]" stroked="f" strokeweight=".5pt">
                   <v:textbox>
@@ -14174,7 +14174,7 @@
                   <v:stroke joinstyle="miter"/>
                 </v:shape>
                 <v:shape id="Gráfico 156" o:spid="_x0000_s1189" type="#_x0000_t75" style="position:absolute;left:2048;top:35990;width:19990;height:4979;visibility:visible;mso-wrap-style:square" o:gfxdata="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">
-                  <v:imagedata r:id="rId13" o:title=""/>
+                  <v:imagedata r:id="rId14" o:title=""/>
                 </v:shape>
                 <v:shape id="Caixa de Texto 157" o:spid="_x0000_s1190" type="#_x0000_t202" style="position:absolute;left:3730;top:37014;width:2997;height:2998;visibility:visible;mso-wrap-style:square;v-text-anchor:top" o:gfxdata="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" filled="f" stroked="f" strokeweight=".5pt">
                   <v:textbox>
@@ -14220,7 +14220,7 @@
                   <v:path arrowok="t"/>
                 </v:shape>
                 <v:shape id="Gráfico 156" o:spid="_x0000_s1198" type="#_x0000_t75" style="position:absolute;left:2194;top:66422;width:19990;height:4978;visibility:visible;mso-wrap-style:square" o:gfxdata="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">
-                  <v:imagedata r:id="rId13" o:title=""/>
+                  <v:imagedata r:id="rId14" o:title=""/>
                 </v:shape>
                 <v:shape id="Caixa de Texto 157" o:spid="_x0000_s1199" type="#_x0000_t202" style="position:absolute;left:3950;top:67373;width:2997;height:2997;visibility:visible;mso-wrap-style:square;v-text-anchor:top" o:gfxdata="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" filled="f" stroked="f" strokeweight=".5pt">
                   <v:textbox>
@@ -14257,7 +14257,7 @@
                   </v:textbox>
                 </v:shape>
                 <v:shape id="Gráfico 156" o:spid="_x0000_s1200" type="#_x0000_t75" style="position:absolute;left:23335;top:18946;width:19990;height:4978;visibility:visible;mso-wrap-style:square" o:gfxdata="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">
-                  <v:imagedata r:id="rId13" o:title=""/>
+                  <v:imagedata r:id="rId14" o:title=""/>
                 </v:shape>
                 <v:shape id="Graphic 216" o:spid="_x0000_s1201" style="position:absolute;left:23701;top:24725;width:18808;height:12122;visibility:visible;mso-wrap-style:square;v-text-anchor:top" coordsize="2120900,1212215" o:gfxdata="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" path="m2120836,l,em2120836,172402l,172402em2120836,346424l,346424em2120836,518922l,518922em2120836,692943l,692943em2120836,865346l,865346em2120836,1039368l,1039368em2120836,1211865l,1211865e" filled="f" strokeweight=".12725mm">
                   <v:path arrowok="t"/>
@@ -14296,7 +14296,7 @@
                   <v:stroke joinstyle="miter"/>
                 </v:shape>
                 <v:shape id="Gráfico 156" o:spid="_x0000_s1206" type="#_x0000_t75" style="position:absolute;left:23481;top:48426;width:19990;height:4979;visibility:visible;mso-wrap-style:square" o:gfxdata="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">
-                  <v:imagedata r:id="rId13" o:title=""/>
+                  <v:imagedata r:id="rId14" o:title=""/>
                 </v:shape>
                 <v:shape id="Graphic 216" o:spid="_x0000_s1207" style="position:absolute;left:23774;top:54278;width:18809;height:12122;visibility:visible;mso-wrap-style:square;v-text-anchor:top" coordsize="2120900,1212215" o:gfxdata="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" path="m2120836,l,em2120836,172402l,172402em2120836,346424l,346424em2120836,518922l,518922em2120836,692943l,692943em2120836,865346l,865346em2120836,1039368l,1039368em2120836,1211865l,1211865e" filled="f" strokeweight=".12725mm">
                   <v:path arrowok="t"/>
@@ -14335,7 +14335,7 @@
                   <v:stroke joinstyle="miter"/>
                 </v:shape>
                 <v:shape id="Gráfico 156" o:spid="_x0000_s1212" type="#_x0000_t75" style="position:absolute;left:23262;top:77541;width:19990;height:4978;visibility:visible;mso-wrap-style:square" o:gfxdata="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">
-                  <v:imagedata r:id="rId13" o:title=""/>
+                  <v:imagedata r:id="rId14" o:title=""/>
                 </v:shape>
                 <v:shape id="Graphic 216" o:spid="_x0000_s1213" style="position:absolute;left:23774;top:83027;width:18809;height:12122;visibility:visible;mso-wrap-style:square;v-text-anchor:top" coordsize="2120900,1212215" o:gfxdata="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" path="m2120836,l,em2120836,172402l,172402em2120836,346424l,346424em2120836,518922l,518922em2120836,692943l,692943em2120836,865346l,865346em2120836,1039368l,1039368em2120836,1211865l,1211865e" filled="f" strokeweight=".12725mm">
                   <v:path arrowok="t"/>
@@ -14370,7 +14370,7 @@
                   <v:stroke joinstyle="miter"/>
                 </v:shape>
                 <v:shape id="Gráfico 156" o:spid="_x0000_s1216" type="#_x0000_t75" style="position:absolute;left:44769;top:18800;width:19989;height:4978;visibility:visible;mso-wrap-style:square" o:gfxdata="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">
-                  <v:imagedata r:id="rId13" o:title=""/>
+                  <v:imagedata r:id="rId14" o:title=""/>
                 </v:shape>
                 <v:shape id="Graphic 216" o:spid="_x0000_s1217" style="position:absolute;left:45281;top:24286;width:18808;height:12122;visibility:visible;mso-wrap-style:square;v-text-anchor:top" coordsize="2120900,1212215" o:gfxdata="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" path="m2120836,l,em2120836,172402l,172402em2120836,346424l,346424em2120836,518922l,518922em2120836,692943l,692943em2120836,865346l,865346em2120836,1039368l,1039368em2120836,1211865l,1211865e" filled="f" strokeweight=".12725mm">
                   <v:path arrowok="t"/>
@@ -14405,7 +14405,7 @@
                   <v:stroke joinstyle="miter"/>
                 </v:shape>
                 <v:shape id="Gráfico 156" o:spid="_x0000_s1220" type="#_x0000_t75" style="position:absolute;left:44695;top:38916;width:19990;height:4979;visibility:visible;mso-wrap-style:square" o:gfxdata="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">
-                  <v:imagedata r:id="rId13" o:title=""/>
+                  <v:imagedata r:id="rId14" o:title=""/>
                 </v:shape>
                 <v:shape id="Graphic 216" o:spid="_x0000_s1221" style="position:absolute;left:45207;top:44403;width:18809;height:12122;visibility:visible;mso-wrap-style:square;v-text-anchor:top" coordsize="2120900,1212215" o:gfxdata="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" path="m2120836,l,em2120836,172402l,172402em2120836,346424l,346424em2120836,518922l,518922em2120836,692943l,692943em2120836,865346l,865346em2120836,1039368l,1039368em2120836,1211865l,1211865e" filled="f" strokeweight=".12725mm">
                   <v:path arrowok="t"/>
@@ -14440,7 +14440,7 @@
                   <v:stroke joinstyle="miter"/>
                 </v:shape>
                 <v:shape id="Gráfico 156" o:spid="_x0000_s1224" type="#_x0000_t75" style="position:absolute;left:44769;top:59033;width:19989;height:4979;visibility:visible;mso-wrap-style:square" o:gfxdata="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">
-                  <v:imagedata r:id="rId13" o:title=""/>
+                  <v:imagedata r:id="rId14" o:title=""/>
                 </v:shape>
                 <v:shape id="Graphic 216" o:spid="_x0000_s1225" style="position:absolute;left:45207;top:64520;width:18809;height:12122;visibility:visible;mso-wrap-style:square;v-text-anchor:top" coordsize="2120900,1212215" o:gfxdata="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" path="m2120836,l,em2120836,172402l,172402em2120836,346424l,346424em2120836,518922l,518922em2120836,692943l,692943em2120836,865346l,865346em2120836,1039368l,1039368em2120836,1211865l,1211865e" filled="f" strokeweight=".12725mm">
                   <v:path arrowok="t"/>
@@ -14475,7 +14475,7 @@
                   <v:stroke joinstyle="miter"/>
                 </v:shape>
                 <v:shape id="Gráfico 156" o:spid="_x0000_s1228" type="#_x0000_t75" style="position:absolute;left:44622;top:78126;width:19990;height:4978;visibility:visible;mso-wrap-style:square" o:gfxdata="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">
-                  <v:imagedata r:id="rId13" o:title=""/>
+                  <v:imagedata r:id="rId14" o:title=""/>
                 </v:shape>
                 <v:shape id="Graphic 216" o:spid="_x0000_s1229" style="position:absolute;left:45134;top:83539;width:18809;height:12122;visibility:visible;mso-wrap-style:square;v-text-anchor:top" coordsize="2120900,1212215" o:gfxdata="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" path="m2120836,l,em2120836,172402l,172402em2120836,346424l,346424em2120836,518922l,518922em2120836,692943l,692943em2120836,865346l,865346em2120836,1039368l,1039368em2120836,1211865l,1211865e" filled="f" strokeweight=".12725mm">
                   <v:path arrowok="t"/>
@@ -16342,7 +16342,7 @@
                 <v:shape id="Fluxograma: Documento 6" o:spid="_x0000_s1237" type="#_x0000_t114" style="position:absolute;left:29908;top:1714;width:36652;height:5182;visibility:visible;mso-wrap-style:square;v-text-anchor:middle" o:gfxdata="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" fillcolor="white [3212]" strokecolor="black [3213]" strokeweight="1pt"/>
                 <v:shape id="Fluxograma: Documento 6" o:spid="_x0000_s1238" type="#_x0000_t114" style="position:absolute;left:29908;top:2286;width:36652;height:4222;visibility:visible;mso-wrap-style:square;v-text-anchor:middle" o:gfxdata="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" fillcolor="white [3212]" strokecolor="black [3213]" strokeweight="1pt"/>
                 <v:shape id="Gráfico 4" o:spid="_x0000_s1239" type="#_x0000_t75" style="position:absolute;width:28263;height:8185;visibility:visible;mso-wrap-style:square" o:gfxdata="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">
-                  <v:imagedata r:id="rId10" o:title=""/>
+                  <v:imagedata r:id="rId13" o:title=""/>
                 </v:shape>
                 <v:shape id="Caixa de Texto 5" o:spid="_x0000_s1240" type="#_x0000_t202" style="position:absolute;left:47434;top:4953;width:17507;height:2927;visibility:visible;mso-wrap-style:square;v-text-anchor:top" o:gfxdata="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" fillcolor="white [3201]" stroked="f" strokeweight=".5pt">
                   <v:textbox>
@@ -16742,9 +16742,9 @@
       </w:r>
     </w:p>
     <w:sectPr>
-      <w:headerReference w:type="even" r:id="rId14"/>
-      <w:headerReference w:type="default" r:id="rId15"/>
-      <w:headerReference w:type="first" r:id="rId16"/>
+      <w:headerReference w:type="even" r:id="rId15"/>
+      <w:headerReference w:type="default" r:id="rId16"/>
+      <w:headerReference w:type="first" r:id="rId17"/>
       <w:pgSz w:w="11906" w:h="16838"/>
       <w:pgMar w:top="720" w:right="720" w:bottom="720" w:left="720" w:header="708" w:footer="708" w:gutter="0"/>
       <w:cols w:space="708"/>

</xml_diff>